<commit_message>
Made the tables be dynamic so you can change the style of the table
</commit_message>
<xml_diff>
--- a/complete/src/main/resources/Template.docx
+++ b/complete/src/main/resources/Template.docx
@@ -47,6 +47,77 @@
       </w:r>
       <w:proofErr w:type="spellEnd"/>
     </w:p>
+    <w:p/>
+    <w:tbl>
+      <w:tblPr>
+        <w:tblStyle w:val="GridTable4"/>
+        <w:tblW w:w="0" w:type="auto"/>
+        <w:tblLook w:val="04A0" w:firstRow="1" w:lastRow="0" w:firstColumn="1" w:lastColumn="0" w:noHBand="0" w:noVBand="1"/>
+      </w:tblPr>
+      <w:tblGrid>
+        <w:gridCol w:w="4531"/>
+        <w:gridCol w:w="4531"/>
+      </w:tblGrid>
+      <w:tr>
+        <w:trPr>
+          <w:cnfStyle w:val="100000000000" w:firstRow="1" w:lastRow="0" w:firstColumn="0" w:lastColumn="0" w:oddVBand="0" w:evenVBand="0" w:oddHBand="0" w:evenHBand="0" w:firstRowFirstColumn="0" w:firstRowLastColumn="0" w:lastRowFirstColumn="0" w:lastRowLastColumn="0"/>
+        </w:trPr>
+        <w:tc>
+          <w:tcPr>
+            <w:cnfStyle w:val="001000000000" w:firstRow="0" w:lastRow="0" w:firstColumn="1" w:lastColumn="0" w:oddVBand="0" w:evenVBand="0" w:oddHBand="0" w:evenHBand="0" w:firstRowFirstColumn="0" w:firstRowLastColumn="0" w:lastRowFirstColumn="0" w:lastRowLastColumn="0"/>
+            <w:tcW w:w="4531" w:type="dxa"/>
+          </w:tcPr>
+          <w:p>
+            <w:proofErr w:type="spellStart"/>
+            <w:r>
+              <w:t>Table</w:t>
+            </w:r>
+            <w:proofErr w:type="spellEnd"/>
+            <w:r>
+              <w:t xml:space="preserve"> </w:t>
+            </w:r>
+            <w:proofErr w:type="spellStart"/>
+            <w:r>
+              <w:t>grid</w:t>
+            </w:r>
+            <w:proofErr w:type="spellEnd"/>
+          </w:p>
+        </w:tc>
+        <w:tc>
+          <w:tcPr>
+            <w:tcW w:w="4531" w:type="dxa"/>
+          </w:tcPr>
+          <w:p>
+            <w:pPr>
+              <w:cnfStyle w:val="100000000000" w:firstRow="1" w:lastRow="0" w:firstColumn="0" w:lastColumn="0" w:oddVBand="0" w:evenVBand="0" w:oddHBand="0" w:evenHBand="0" w:firstRowFirstColumn="0" w:firstRowLastColumn="0" w:lastRowFirstColumn="0" w:lastRowLastColumn="0"/>
+            </w:pPr>
+          </w:p>
+        </w:tc>
+      </w:tr>
+      <w:tr>
+        <w:trPr>
+          <w:cnfStyle w:val="000000100000" w:firstRow="0" w:lastRow="0" w:firstColumn="0" w:lastColumn="0" w:oddVBand="0" w:evenVBand="0" w:oddHBand="1" w:evenHBand="0" w:firstRowFirstColumn="0" w:firstRowLastColumn="0" w:lastRowFirstColumn="0" w:lastRowLastColumn="0"/>
+        </w:trPr>
+        <w:tc>
+          <w:tcPr>
+            <w:cnfStyle w:val="001000000000" w:firstRow="0" w:lastRow="0" w:firstColumn="1" w:lastColumn="0" w:oddVBand="0" w:evenVBand="0" w:oddHBand="0" w:evenHBand="0" w:firstRowFirstColumn="0" w:firstRowLastColumn="0" w:lastRowFirstColumn="0" w:lastRowLastColumn="0"/>
+            <w:tcW w:w="4531" w:type="dxa"/>
+          </w:tcPr>
+          <w:p/>
+        </w:tc>
+        <w:tc>
+          <w:tcPr>
+            <w:tcW w:w="4531" w:type="dxa"/>
+          </w:tcPr>
+          <w:p>
+            <w:pPr>
+              <w:cnfStyle w:val="000000100000" w:firstRow="0" w:lastRow="0" w:firstColumn="0" w:lastColumn="0" w:oddVBand="0" w:evenVBand="0" w:oddHBand="1" w:evenHBand="0" w:firstRowFirstColumn="0" w:firstRowLastColumn="0" w:lastRowFirstColumn="0" w:lastRowLastColumn="0"/>
+            </w:pPr>
+          </w:p>
+        </w:tc>
+      </w:tr>
+    </w:tbl>
+    <w:p/>
     <w:sectPr>
       <w:pgSz w:w="11906" w:h="16838"/>
       <w:pgMar w:top="1417" w:right="1417" w:bottom="1417" w:left="1417" w:header="708" w:footer="708" w:gutter="0"/>
@@ -685,6 +756,177 @@
       <w:szCs w:val="56"/>
     </w:rPr>
   </w:style>
+  <w:style w:type="table" w:styleId="TableGrid">
+    <w:name w:val="Table Grid"/>
+    <w:basedOn w:val="TableNormal"/>
+    <w:uiPriority w:val="39"/>
+    <w:rsid w:val="00AF1AB5"/>
+    <w:pPr>
+      <w:spacing w:after="0" w:line="240" w:lineRule="auto"/>
+    </w:pPr>
+    <w:tblPr>
+      <w:tblBorders>
+        <w:top w:val="single" w:sz="4" w:space="0" w:color="auto"/>
+        <w:left w:val="single" w:sz="4" w:space="0" w:color="auto"/>
+        <w:bottom w:val="single" w:sz="4" w:space="0" w:color="auto"/>
+        <w:right w:val="single" w:sz="4" w:space="0" w:color="auto"/>
+        <w:insideH w:val="single" w:sz="4" w:space="0" w:color="auto"/>
+        <w:insideV w:val="single" w:sz="4" w:space="0" w:color="auto"/>
+      </w:tblBorders>
+    </w:tblPr>
+  </w:style>
+  <w:style w:type="table" w:styleId="GridTable4-Accent1">
+    <w:name w:val="Grid Table 4 Accent 1"/>
+    <w:basedOn w:val="TableNormal"/>
+    <w:uiPriority w:val="49"/>
+    <w:rsid w:val="004E0602"/>
+    <w:pPr>
+      <w:spacing w:after="0" w:line="240" w:lineRule="auto"/>
+    </w:pPr>
+    <w:tblPr>
+      <w:tblStyleRowBandSize w:val="1"/>
+      <w:tblStyleColBandSize w:val="1"/>
+      <w:tblBorders>
+        <w:top w:val="single" w:sz="4" w:space="0" w:color="8EAADB" w:themeColor="accent1" w:themeTint="99"/>
+        <w:left w:val="single" w:sz="4" w:space="0" w:color="8EAADB" w:themeColor="accent1" w:themeTint="99"/>
+        <w:bottom w:val="single" w:sz="4" w:space="0" w:color="8EAADB" w:themeColor="accent1" w:themeTint="99"/>
+        <w:right w:val="single" w:sz="4" w:space="0" w:color="8EAADB" w:themeColor="accent1" w:themeTint="99"/>
+        <w:insideH w:val="single" w:sz="4" w:space="0" w:color="8EAADB" w:themeColor="accent1" w:themeTint="99"/>
+        <w:insideV w:val="single" w:sz="4" w:space="0" w:color="8EAADB" w:themeColor="accent1" w:themeTint="99"/>
+      </w:tblBorders>
+    </w:tblPr>
+    <w:tblStylePr w:type="firstRow">
+      <w:rPr>
+        <w:b/>
+        <w:bCs/>
+        <w:color w:val="FFFFFF" w:themeColor="background1"/>
+      </w:rPr>
+      <w:tblPr/>
+      <w:tcPr>
+        <w:tcBorders>
+          <w:top w:val="single" w:sz="4" w:space="0" w:color="4472C4" w:themeColor="accent1"/>
+          <w:left w:val="single" w:sz="4" w:space="0" w:color="4472C4" w:themeColor="accent1"/>
+          <w:bottom w:val="single" w:sz="4" w:space="0" w:color="4472C4" w:themeColor="accent1"/>
+          <w:right w:val="single" w:sz="4" w:space="0" w:color="4472C4" w:themeColor="accent1"/>
+          <w:insideH w:val="nil"/>
+          <w:insideV w:val="nil"/>
+        </w:tcBorders>
+        <w:shd w:val="clear" w:color="auto" w:fill="4472C4" w:themeFill="accent1"/>
+      </w:tcPr>
+    </w:tblStylePr>
+    <w:tblStylePr w:type="lastRow">
+      <w:rPr>
+        <w:b/>
+        <w:bCs/>
+      </w:rPr>
+      <w:tblPr/>
+      <w:tcPr>
+        <w:tcBorders>
+          <w:top w:val="double" w:sz="4" w:space="0" w:color="4472C4" w:themeColor="accent1"/>
+        </w:tcBorders>
+      </w:tcPr>
+    </w:tblStylePr>
+    <w:tblStylePr w:type="firstCol">
+      <w:rPr>
+        <w:b/>
+        <w:bCs/>
+      </w:rPr>
+    </w:tblStylePr>
+    <w:tblStylePr w:type="lastCol">
+      <w:rPr>
+        <w:b/>
+        <w:bCs/>
+      </w:rPr>
+    </w:tblStylePr>
+    <w:tblStylePr w:type="band1Vert">
+      <w:tblPr/>
+      <w:tcPr>
+        <w:shd w:val="clear" w:color="auto" w:fill="D9E2F3" w:themeFill="accent1" w:themeFillTint="33"/>
+      </w:tcPr>
+    </w:tblStylePr>
+    <w:tblStylePr w:type="band1Horz">
+      <w:tblPr/>
+      <w:tcPr>
+        <w:shd w:val="clear" w:color="auto" w:fill="D9E2F3" w:themeFill="accent1" w:themeFillTint="33"/>
+      </w:tcPr>
+    </w:tblStylePr>
+  </w:style>
+  <w:style w:type="table" w:styleId="GridTable4">
+    <w:name w:val="Grid Table 4"/>
+    <w:basedOn w:val="TableNormal"/>
+    <w:uiPriority w:val="49"/>
+    <w:rsid w:val="0058060B"/>
+    <w:pPr>
+      <w:spacing w:after="0" w:line="240" w:lineRule="auto"/>
+    </w:pPr>
+    <w:tblPr>
+      <w:tblStyleRowBandSize w:val="1"/>
+      <w:tblStyleColBandSize w:val="1"/>
+      <w:tblBorders>
+        <w:top w:val="single" w:sz="4" w:space="0" w:color="666666" w:themeColor="text1" w:themeTint="99"/>
+        <w:left w:val="single" w:sz="4" w:space="0" w:color="666666" w:themeColor="text1" w:themeTint="99"/>
+        <w:bottom w:val="single" w:sz="4" w:space="0" w:color="666666" w:themeColor="text1" w:themeTint="99"/>
+        <w:right w:val="single" w:sz="4" w:space="0" w:color="666666" w:themeColor="text1" w:themeTint="99"/>
+        <w:insideH w:val="single" w:sz="4" w:space="0" w:color="666666" w:themeColor="text1" w:themeTint="99"/>
+        <w:insideV w:val="single" w:sz="4" w:space="0" w:color="666666" w:themeColor="text1" w:themeTint="99"/>
+      </w:tblBorders>
+    </w:tblPr>
+    <w:tblStylePr w:type="firstRow">
+      <w:rPr>
+        <w:b/>
+        <w:bCs/>
+        <w:color w:val="FFFFFF" w:themeColor="background1"/>
+      </w:rPr>
+      <w:tblPr/>
+      <w:tcPr>
+        <w:tcBorders>
+          <w:top w:val="single" w:sz="4" w:space="0" w:color="000000" w:themeColor="text1"/>
+          <w:left w:val="single" w:sz="4" w:space="0" w:color="000000" w:themeColor="text1"/>
+          <w:bottom w:val="single" w:sz="4" w:space="0" w:color="000000" w:themeColor="text1"/>
+          <w:right w:val="single" w:sz="4" w:space="0" w:color="000000" w:themeColor="text1"/>
+          <w:insideH w:val="nil"/>
+          <w:insideV w:val="nil"/>
+        </w:tcBorders>
+        <w:shd w:val="clear" w:color="auto" w:fill="000000" w:themeFill="text1"/>
+      </w:tcPr>
+    </w:tblStylePr>
+    <w:tblStylePr w:type="lastRow">
+      <w:rPr>
+        <w:b/>
+        <w:bCs/>
+      </w:rPr>
+      <w:tblPr/>
+      <w:tcPr>
+        <w:tcBorders>
+          <w:top w:val="double" w:sz="4" w:space="0" w:color="000000" w:themeColor="text1"/>
+        </w:tcBorders>
+      </w:tcPr>
+    </w:tblStylePr>
+    <w:tblStylePr w:type="firstCol">
+      <w:rPr>
+        <w:b/>
+        <w:bCs/>
+      </w:rPr>
+    </w:tblStylePr>
+    <w:tblStylePr w:type="lastCol">
+      <w:rPr>
+        <w:b/>
+        <w:bCs/>
+      </w:rPr>
+    </w:tblStylePr>
+    <w:tblStylePr w:type="band1Vert">
+      <w:tblPr/>
+      <w:tcPr>
+        <w:shd w:val="clear" w:color="auto" w:fill="CCCCCC" w:themeFill="text1" w:themeFillTint="33"/>
+      </w:tcPr>
+    </w:tblStylePr>
+    <w:tblStylePr w:type="band1Horz">
+      <w:tblPr/>
+      <w:tcPr>
+        <w:shd w:val="clear" w:color="auto" w:fill="CCCCCC" w:themeFill="text1" w:themeFillTint="33"/>
+      </w:tcPr>
+    </w:tblStylePr>
+  </w:style>
 </w:styles>
 </file>
 

</xml_diff>

<commit_message>
Add features for the new json
</commit_message>
<xml_diff>
--- a/complete/src/main/resources/Template.docx
+++ b/complete/src/main/resources/Template.docx
@@ -1,6 +1,6 @@
 
 <file path=word/document.xml><?xml version="1.0" encoding="utf-8"?>
-<w:document xmlns:wpc="http://schemas.microsoft.com/office/word/2010/wordprocessingCanvas" xmlns:cx="http://schemas.microsoft.com/office/drawing/2014/chartex" xmlns:cx1="http://schemas.microsoft.com/office/drawing/2015/9/8/chartex" xmlns:cx2="http://schemas.microsoft.com/office/drawing/2015/10/21/chartex" xmlns:cx3="http://schemas.microsoft.com/office/drawing/2016/5/9/chartex" xmlns:cx4="http://schemas.microsoft.com/office/drawing/2016/5/10/chartex" xmlns:cx5="http://schemas.microsoft.com/office/drawing/2016/5/11/chartex" xmlns:cx6="http://schemas.microsoft.com/office/drawing/2016/5/12/chartex" xmlns:cx7="http://schemas.microsoft.com/office/drawing/2016/5/13/chartex" xmlns:cx8="http://schemas.microsoft.com/office/drawing/2016/5/14/chartex" xmlns:mc="http://schemas.openxmlformats.org/markup-compatibility/2006" xmlns:aink="http://schemas.microsoft.com/office/drawing/2016/ink" xmlns:am3d="http://schemas.microsoft.com/office/drawing/2017/model3d" xmlns:o="urn:schemas-microsoft-com:office:office" xmlns:oel="http://schemas.microsoft.com/office/2019/extlst" xmlns:r="http://schemas.openxmlformats.org/officeDocument/2006/relationships" xmlns:m="http://schemas.openxmlformats.org/officeDocument/2006/math" xmlns:v="urn:schemas-microsoft-com:vml" xmlns:wp14="http://schemas.microsoft.com/office/word/2010/wordprocessingDrawing" xmlns:wp="http://schemas.openxmlformats.org/drawingml/2006/wordprocessingDrawing" xmlns:w10="urn:schemas-microsoft-com:office:word" xmlns:w="http://schemas.openxmlformats.org/wordprocessingml/2006/main" xmlns:w14="http://schemas.microsoft.com/office/word/2010/wordml" xmlns:w15="http://schemas.microsoft.com/office/word/2012/wordml" xmlns:w16cex="http://schemas.microsoft.com/office/word/2018/wordml/cex" xmlns:w16cid="http://schemas.microsoft.com/office/word/2016/wordml/cid" xmlns:w16="http://schemas.microsoft.com/office/word/2018/wordml" xmlns:w16sdtdh="http://schemas.microsoft.com/office/word/2020/wordml/sdtdatahash" xmlns:w16se="http://schemas.microsoft.com/office/word/2015/wordml/symex" xmlns:wpg="http://schemas.microsoft.com/office/word/2010/wordprocessingGroup" xmlns:wpi="http://schemas.microsoft.com/office/word/2010/wordprocessingInk" xmlns:wne="http://schemas.microsoft.com/office/word/2006/wordml" xmlns:wps="http://schemas.microsoft.com/office/word/2010/wordprocessingShape" mc:Ignorable="w14 w15 w16se w16cid w16 w16cex w16sdtdh wp14">
+<w:document xmlns:wpc="http://schemas.microsoft.com/office/word/2010/wordprocessingCanvas" xmlns:cx="http://schemas.microsoft.com/office/drawing/2014/chartex" xmlns:cx1="http://schemas.microsoft.com/office/drawing/2015/9/8/chartex" xmlns:cx2="http://schemas.microsoft.com/office/drawing/2015/10/21/chartex" xmlns:cx3="http://schemas.microsoft.com/office/drawing/2016/5/9/chartex" xmlns:cx4="http://schemas.microsoft.com/office/drawing/2016/5/10/chartex" xmlns:cx5="http://schemas.microsoft.com/office/drawing/2016/5/11/chartex" xmlns:cx6="http://schemas.microsoft.com/office/drawing/2016/5/12/chartex" xmlns:cx7="http://schemas.microsoft.com/office/drawing/2016/5/13/chartex" xmlns:cx8="http://schemas.microsoft.com/office/drawing/2016/5/14/chartex" xmlns:mc="http://schemas.openxmlformats.org/markup-compatibility/2006" xmlns:aink="http://schemas.microsoft.com/office/drawing/2016/ink" xmlns:am3d="http://schemas.microsoft.com/office/drawing/2017/model3d" xmlns:o="urn:schemas-microsoft-com:office:office" xmlns:oel="http://schemas.microsoft.com/office/2019/extlst" xmlns:r="http://schemas.openxmlformats.org/officeDocument/2006/relationships" xmlns:m="http://schemas.openxmlformats.org/officeDocument/2006/math" xmlns:v="urn:schemas-microsoft-com:vml" xmlns:wp14="http://schemas.microsoft.com/office/word/2010/wordprocessingDrawing" xmlns:wp="http://schemas.openxmlformats.org/drawingml/2006/wordprocessingDrawing" xmlns:w10="urn:schemas-microsoft-com:office:word" xmlns:w="http://schemas.openxmlformats.org/wordprocessingml/2006/main" xmlns:w14="http://schemas.microsoft.com/office/word/2010/wordml" xmlns:w15="http://schemas.microsoft.com/office/word/2012/wordml" xmlns:w16cex="http://schemas.microsoft.com/office/word/2018/wordml/cex" xmlns:w16cid="http://schemas.microsoft.com/office/word/2016/wordml/cid" xmlns:w16="http://schemas.microsoft.com/office/word/2018/wordml" xmlns:w16du="http://schemas.microsoft.com/office/word/2023/wordml/word16du" xmlns:w16sdtdh="http://schemas.microsoft.com/office/word/2020/wordml/sdtdatahash" xmlns:w16se="http://schemas.microsoft.com/office/word/2015/wordml/symex" xmlns:wpg="http://schemas.microsoft.com/office/word/2010/wordprocessingGroup" xmlns:wpi="http://schemas.microsoft.com/office/word/2010/wordprocessingInk" xmlns:wne="http://schemas.microsoft.com/office/word/2006/wordml" xmlns:wps="http://schemas.microsoft.com/office/word/2010/wordprocessingShape" mc:Ignorable="w14 w15 w16se w16cid w16 w16cex w16sdtdh wp14">
   <w:body>
     <w:p>
       <w:pPr>
@@ -50,7 +50,7 @@
     <w:p/>
     <w:tbl>
       <w:tblPr>
-        <w:tblStyle w:val="GridTable4"/>
+        <w:tblStyle w:val="PlainTable4"/>
         <w:tblW w:w="0" w:type="auto"/>
         <w:tblLook w:val="04A0" w:firstRow="1" w:lastRow="0" w:firstColumn="1" w:lastColumn="0" w:noHBand="0" w:noVBand="1"/>
       </w:tblPr>
@@ -67,21 +67,7 @@
             <w:cnfStyle w:val="001000000000" w:firstRow="0" w:lastRow="0" w:firstColumn="1" w:lastColumn="0" w:oddVBand="0" w:evenVBand="0" w:oddHBand="0" w:evenHBand="0" w:firstRowFirstColumn="0" w:firstRowLastColumn="0" w:lastRowFirstColumn="0" w:lastRowLastColumn="0"/>
             <w:tcW w:w="4531" w:type="dxa"/>
           </w:tcPr>
-          <w:p>
-            <w:proofErr w:type="spellStart"/>
-            <w:r>
-              <w:t>Table</w:t>
-            </w:r>
-            <w:proofErr w:type="spellEnd"/>
-            <w:r>
-              <w:t xml:space="preserve"> </w:t>
-            </w:r>
-            <w:proofErr w:type="spellStart"/>
-            <w:r>
-              <w:t>grid</w:t>
-            </w:r>
-            <w:proofErr w:type="spellEnd"/>
-          </w:p>
+          <w:p/>
         </w:tc>
         <w:tc>
           <w:tcPr>
@@ -118,6 +104,124 @@
       </w:tr>
     </w:tbl>
     <w:p/>
+    <w:tbl>
+      <w:tblPr>
+        <w:tblStyle w:val="TableGrid"/>
+        <w:tblW w:w="0" w:type="auto"/>
+        <w:tblLook w:val="04A0" w:firstRow="1" w:lastRow="0" w:firstColumn="1" w:lastColumn="0" w:noHBand="0" w:noVBand="1"/>
+      </w:tblPr>
+      <w:tblGrid>
+        <w:gridCol w:w="4531"/>
+        <w:gridCol w:w="4531"/>
+      </w:tblGrid>
+      <w:tr>
+        <w:tc>
+          <w:tcPr>
+            <w:tcW w:w="4531" w:type="dxa"/>
+          </w:tcPr>
+          <w:p/>
+        </w:tc>
+        <w:tc>
+          <w:tcPr>
+            <w:tcW w:w="4531" w:type="dxa"/>
+          </w:tcPr>
+          <w:p/>
+        </w:tc>
+      </w:tr>
+      <w:tr>
+        <w:tc>
+          <w:tcPr>
+            <w:tcW w:w="4531" w:type="dxa"/>
+          </w:tcPr>
+          <w:p/>
+        </w:tc>
+        <w:tc>
+          <w:tcPr>
+            <w:tcW w:w="4531" w:type="dxa"/>
+          </w:tcPr>
+          <w:p/>
+        </w:tc>
+      </w:tr>
+    </w:tbl>
+    <w:p/>
+    <w:tbl>
+      <w:tblPr>
+        <w:tblStyle w:val="ListTable3-Accent1"/>
+        <w:tblW w:w="0" w:type="auto"/>
+        <w:tblLook w:val="04E0" w:firstRow="1" w:lastRow="1" w:firstColumn="1" w:lastColumn="0" w:noHBand="0" w:noVBand="1"/>
+      </w:tblPr>
+      <w:tblGrid>
+        <w:gridCol w:w="4531"/>
+        <w:gridCol w:w="4531"/>
+      </w:tblGrid>
+      <w:tr>
+        <w:trPr>
+          <w:cnfStyle w:val="100000000000" w:firstRow="1" w:lastRow="0" w:firstColumn="0" w:lastColumn="0" w:oddVBand="0" w:evenVBand="0" w:oddHBand="0" w:evenHBand="0" w:firstRowFirstColumn="0" w:firstRowLastColumn="0" w:lastRowFirstColumn="0" w:lastRowLastColumn="0"/>
+        </w:trPr>
+        <w:tc>
+          <w:tcPr>
+            <w:cnfStyle w:val="001000000100" w:firstRow="0" w:lastRow="0" w:firstColumn="1" w:lastColumn="0" w:oddVBand="0" w:evenVBand="0" w:oddHBand="0" w:evenHBand="0" w:firstRowFirstColumn="1" w:firstRowLastColumn="0" w:lastRowFirstColumn="0" w:lastRowLastColumn="0"/>
+            <w:tcW w:w="4531" w:type="dxa"/>
+          </w:tcPr>
+          <w:p/>
+        </w:tc>
+        <w:tc>
+          <w:tcPr>
+            <w:tcW w:w="4531" w:type="dxa"/>
+          </w:tcPr>
+          <w:p>
+            <w:pPr>
+              <w:cnfStyle w:val="100000000000" w:firstRow="1" w:lastRow="0" w:firstColumn="0" w:lastColumn="0" w:oddVBand="0" w:evenVBand="0" w:oddHBand="0" w:evenHBand="0" w:firstRowFirstColumn="0" w:firstRowLastColumn="0" w:lastRowFirstColumn="0" w:lastRowLastColumn="0"/>
+            </w:pPr>
+          </w:p>
+        </w:tc>
+      </w:tr>
+      <w:tr>
+        <w:trPr>
+          <w:cnfStyle w:val="000000100000" w:firstRow="0" w:lastRow="0" w:firstColumn="0" w:lastColumn="0" w:oddVBand="0" w:evenVBand="0" w:oddHBand="1" w:evenHBand="0" w:firstRowFirstColumn="0" w:firstRowLastColumn="0" w:lastRowFirstColumn="0" w:lastRowLastColumn="0"/>
+        </w:trPr>
+        <w:tc>
+          <w:tcPr>
+            <w:cnfStyle w:val="001000000000" w:firstRow="0" w:lastRow="0" w:firstColumn="1" w:lastColumn="0" w:oddVBand="0" w:evenVBand="0" w:oddHBand="0" w:evenHBand="0" w:firstRowFirstColumn="0" w:firstRowLastColumn="0" w:lastRowFirstColumn="0" w:lastRowLastColumn="0"/>
+            <w:tcW w:w="4531" w:type="dxa"/>
+          </w:tcPr>
+          <w:p/>
+        </w:tc>
+        <w:tc>
+          <w:tcPr>
+            <w:tcW w:w="4531" w:type="dxa"/>
+          </w:tcPr>
+          <w:p>
+            <w:pPr>
+              <w:cnfStyle w:val="000000100000" w:firstRow="0" w:lastRow="0" w:firstColumn="0" w:lastColumn="0" w:oddVBand="0" w:evenVBand="0" w:oddHBand="1" w:evenHBand="0" w:firstRowFirstColumn="0" w:firstRowLastColumn="0" w:lastRowFirstColumn="0" w:lastRowLastColumn="0"/>
+            </w:pPr>
+          </w:p>
+        </w:tc>
+      </w:tr>
+      <w:tr>
+        <w:trPr>
+          <w:cnfStyle w:val="010000000000" w:firstRow="0" w:lastRow="1" w:firstColumn="0" w:lastColumn="0" w:oddVBand="0" w:evenVBand="0" w:oddHBand="0" w:evenHBand="0" w:firstRowFirstColumn="0" w:firstRowLastColumn="0" w:lastRowFirstColumn="0" w:lastRowLastColumn="0"/>
+        </w:trPr>
+        <w:tc>
+          <w:tcPr>
+            <w:cnfStyle w:val="001000000001" w:firstRow="0" w:lastRow="0" w:firstColumn="1" w:lastColumn="0" w:oddVBand="0" w:evenVBand="0" w:oddHBand="0" w:evenHBand="0" w:firstRowFirstColumn="0" w:firstRowLastColumn="0" w:lastRowFirstColumn="1" w:lastRowLastColumn="0"/>
+            <w:tcW w:w="4531" w:type="dxa"/>
+          </w:tcPr>
+          <w:p/>
+        </w:tc>
+        <w:tc>
+          <w:tcPr>
+            <w:tcW w:w="4531" w:type="dxa"/>
+          </w:tcPr>
+          <w:p>
+            <w:pPr>
+              <w:cnfStyle w:val="010000000000" w:firstRow="0" w:lastRow="1" w:firstColumn="0" w:lastColumn="0" w:oddVBand="0" w:evenVBand="0" w:oddHBand="0" w:evenHBand="0" w:firstRowFirstColumn="0" w:firstRowLastColumn="0" w:lastRowFirstColumn="0" w:lastRowLastColumn="0"/>
+            </w:pPr>
+          </w:p>
+        </w:tc>
+      </w:tr>
+    </w:tbl>
+    <w:p/>
     <w:sectPr>
       <w:pgSz w:w="11906" w:h="16838"/>
       <w:pgMar w:top="1417" w:right="1417" w:bottom="1417" w:left="1417" w:header="708" w:footer="708" w:gutter="0"/>
@@ -129,7 +233,7 @@
 </file>
 
 <file path=word/numbering.xml><?xml version="1.0" encoding="utf-8"?>
-<w:numbering xmlns:wpc="http://schemas.microsoft.com/office/word/2010/wordprocessingCanvas" xmlns:cx="http://schemas.microsoft.com/office/drawing/2014/chartex" xmlns:cx1="http://schemas.microsoft.com/office/drawing/2015/9/8/chartex" xmlns:cx2="http://schemas.microsoft.com/office/drawing/2015/10/21/chartex" xmlns:cx3="http://schemas.microsoft.com/office/drawing/2016/5/9/chartex" xmlns:cx4="http://schemas.microsoft.com/office/drawing/2016/5/10/chartex" xmlns:cx5="http://schemas.microsoft.com/office/drawing/2016/5/11/chartex" xmlns:cx6="http://schemas.microsoft.com/office/drawing/2016/5/12/chartex" xmlns:cx7="http://schemas.microsoft.com/office/drawing/2016/5/13/chartex" xmlns:cx8="http://schemas.microsoft.com/office/drawing/2016/5/14/chartex" xmlns:mc="http://schemas.openxmlformats.org/markup-compatibility/2006" xmlns:aink="http://schemas.microsoft.com/office/drawing/2016/ink" xmlns:am3d="http://schemas.microsoft.com/office/drawing/2017/model3d" xmlns:o="urn:schemas-microsoft-com:office:office" xmlns:oel="http://schemas.microsoft.com/office/2019/extlst" xmlns:r="http://schemas.openxmlformats.org/officeDocument/2006/relationships" xmlns:m="http://schemas.openxmlformats.org/officeDocument/2006/math" xmlns:v="urn:schemas-microsoft-com:vml" xmlns:wp14="http://schemas.microsoft.com/office/word/2010/wordprocessingDrawing" xmlns:wp="http://schemas.openxmlformats.org/drawingml/2006/wordprocessingDrawing" xmlns:w10="urn:schemas-microsoft-com:office:word" xmlns:w="http://schemas.openxmlformats.org/wordprocessingml/2006/main" xmlns:w14="http://schemas.microsoft.com/office/word/2010/wordml" xmlns:w15="http://schemas.microsoft.com/office/word/2012/wordml" xmlns:w16cex="http://schemas.microsoft.com/office/word/2018/wordml/cex" xmlns:w16cid="http://schemas.microsoft.com/office/word/2016/wordml/cid" xmlns:w16="http://schemas.microsoft.com/office/word/2018/wordml" xmlns:w16sdtdh="http://schemas.microsoft.com/office/word/2020/wordml/sdtdatahash" xmlns:w16se="http://schemas.microsoft.com/office/word/2015/wordml/symex" xmlns:wpg="http://schemas.microsoft.com/office/word/2010/wordprocessingGroup" xmlns:wpi="http://schemas.microsoft.com/office/word/2010/wordprocessingInk" xmlns:wne="http://schemas.microsoft.com/office/word/2006/wordml" xmlns:wps="http://schemas.microsoft.com/office/word/2010/wordprocessingShape" mc:Ignorable="w14 w15 w16se w16cid w16 w16cex w16sdtdh wp14">
+<w:numbering xmlns:wpc="http://schemas.microsoft.com/office/word/2010/wordprocessingCanvas" xmlns:cx="http://schemas.microsoft.com/office/drawing/2014/chartex" xmlns:cx1="http://schemas.microsoft.com/office/drawing/2015/9/8/chartex" xmlns:cx2="http://schemas.microsoft.com/office/drawing/2015/10/21/chartex" xmlns:cx3="http://schemas.microsoft.com/office/drawing/2016/5/9/chartex" xmlns:cx4="http://schemas.microsoft.com/office/drawing/2016/5/10/chartex" xmlns:cx5="http://schemas.microsoft.com/office/drawing/2016/5/11/chartex" xmlns:cx6="http://schemas.microsoft.com/office/drawing/2016/5/12/chartex" xmlns:cx7="http://schemas.microsoft.com/office/drawing/2016/5/13/chartex" xmlns:cx8="http://schemas.microsoft.com/office/drawing/2016/5/14/chartex" xmlns:mc="http://schemas.openxmlformats.org/markup-compatibility/2006" xmlns:aink="http://schemas.microsoft.com/office/drawing/2016/ink" xmlns:am3d="http://schemas.microsoft.com/office/drawing/2017/model3d" xmlns:o="urn:schemas-microsoft-com:office:office" xmlns:oel="http://schemas.microsoft.com/office/2019/extlst" xmlns:r="http://schemas.openxmlformats.org/officeDocument/2006/relationships" xmlns:m="http://schemas.openxmlformats.org/officeDocument/2006/math" xmlns:v="urn:schemas-microsoft-com:vml" xmlns:wp14="http://schemas.microsoft.com/office/word/2010/wordprocessingDrawing" xmlns:wp="http://schemas.openxmlformats.org/drawingml/2006/wordprocessingDrawing" xmlns:w10="urn:schemas-microsoft-com:office:word" xmlns:w="http://schemas.openxmlformats.org/wordprocessingml/2006/main" xmlns:w14="http://schemas.microsoft.com/office/word/2010/wordml" xmlns:w15="http://schemas.microsoft.com/office/word/2012/wordml" xmlns:w16cex="http://schemas.microsoft.com/office/word/2018/wordml/cex" xmlns:w16cid="http://schemas.microsoft.com/office/word/2016/wordml/cid" xmlns:w16="http://schemas.microsoft.com/office/word/2018/wordml" xmlns:w16du="http://schemas.microsoft.com/office/word/2023/wordml/word16du" xmlns:w16sdtdh="http://schemas.microsoft.com/office/word/2020/wordml/sdtdatahash" xmlns:w16se="http://schemas.microsoft.com/office/word/2015/wordml/symex" xmlns:wpg="http://schemas.microsoft.com/office/word/2010/wordprocessingGroup" xmlns:wpi="http://schemas.microsoft.com/office/word/2010/wordprocessingInk" xmlns:wne="http://schemas.microsoft.com/office/word/2006/wordml" xmlns:wps="http://schemas.microsoft.com/office/word/2010/wordprocessingShape" mc:Ignorable="w14 w15 w16se w16cid w16 w16cex w16sdtdh wp14">
   <w:abstractNum w:abstractNumId="0" w15:restartNumberingAfterBreak="0">
     <w:nsid w:val="127A0E08"/>
     <w:multiLevelType w:val="hybridMultilevel"/>
@@ -855,7 +959,7 @@
     <w:name w:val="Grid Table 4"/>
     <w:basedOn w:val="TableNormal"/>
     <w:uiPriority w:val="49"/>
-    <w:rsid w:val="0058060B"/>
+    <w:rsid w:val="004B6D12"/>
     <w:pPr>
       <w:spacing w:after="0" w:line="240" w:lineRule="auto"/>
     </w:pPr>
@@ -863,12 +967,12 @@
       <w:tblStyleRowBandSize w:val="1"/>
       <w:tblStyleColBandSize w:val="1"/>
       <w:tblBorders>
-        <w:top w:val="single" w:sz="4" w:space="0" w:color="666666" w:themeColor="text1" w:themeTint="99"/>
-        <w:left w:val="single" w:sz="4" w:space="0" w:color="666666" w:themeColor="text1" w:themeTint="99"/>
-        <w:bottom w:val="single" w:sz="4" w:space="0" w:color="666666" w:themeColor="text1" w:themeTint="99"/>
-        <w:right w:val="single" w:sz="4" w:space="0" w:color="666666" w:themeColor="text1" w:themeTint="99"/>
-        <w:insideH w:val="single" w:sz="4" w:space="0" w:color="666666" w:themeColor="text1" w:themeTint="99"/>
-        <w:insideV w:val="single" w:sz="4" w:space="0" w:color="666666" w:themeColor="text1" w:themeTint="99"/>
+        <w:top w:val="single" w:sz="6" w:space="0" w:color="FFFFFF" w:themeColor="background1"/>
+        <w:left w:val="single" w:sz="6" w:space="0" w:color="FFFFFF" w:themeColor="background1"/>
+        <w:bottom w:val="single" w:sz="6" w:space="0" w:color="FFFFFF" w:themeColor="background1"/>
+        <w:right w:val="single" w:sz="6" w:space="0" w:color="FFFFFF" w:themeColor="background1"/>
+        <w:insideH w:val="single" w:sz="6" w:space="0" w:color="FFFFFF" w:themeColor="background1"/>
+        <w:insideV w:val="single" w:sz="6" w:space="0" w:color="FFFFFF" w:themeColor="background1"/>
       </w:tblBorders>
     </w:tblPr>
     <w:tblStylePr w:type="firstRow">
@@ -924,6 +1028,275 @@
       <w:tblPr/>
       <w:tcPr>
         <w:shd w:val="clear" w:color="auto" w:fill="CCCCCC" w:themeFill="text1" w:themeFillTint="33"/>
+      </w:tcPr>
+    </w:tblStylePr>
+  </w:style>
+  <w:style w:type="table" w:styleId="PlainTable3">
+    <w:name w:val="Plain Table 3"/>
+    <w:basedOn w:val="TableNormal"/>
+    <w:uiPriority w:val="43"/>
+    <w:rsid w:val="004B6D12"/>
+    <w:pPr>
+      <w:spacing w:after="0" w:line="240" w:lineRule="auto"/>
+    </w:pPr>
+    <w:tblPr>
+      <w:tblStyleRowBandSize w:val="1"/>
+      <w:tblStyleColBandSize w:val="1"/>
+    </w:tblPr>
+    <w:tcPr>
+      <w:shd w:val="clear" w:color="auto" w:fill="FFFFFF" w:themeFill="background1"/>
+    </w:tcPr>
+    <w:tblStylePr w:type="firstRow">
+      <w:rPr>
+        <w:b/>
+        <w:bCs/>
+        <w:caps/>
+      </w:rPr>
+      <w:tblPr/>
+      <w:tcPr>
+        <w:tcBorders>
+          <w:bottom w:val="single" w:sz="4" w:space="0" w:color="7F7F7F" w:themeColor="text1" w:themeTint="80"/>
+        </w:tcBorders>
+      </w:tcPr>
+    </w:tblStylePr>
+    <w:tblStylePr w:type="lastRow">
+      <w:rPr>
+        <w:b/>
+        <w:bCs/>
+        <w:caps/>
+      </w:rPr>
+      <w:tblPr/>
+      <w:tcPr>
+        <w:tcBorders>
+          <w:top w:val="nil"/>
+        </w:tcBorders>
+      </w:tcPr>
+    </w:tblStylePr>
+    <w:tblStylePr w:type="firstCol">
+      <w:rPr>
+        <w:b/>
+        <w:bCs/>
+        <w:caps/>
+      </w:rPr>
+      <w:tblPr/>
+      <w:tcPr>
+        <w:tcBorders>
+          <w:right w:val="single" w:sz="4" w:space="0" w:color="7F7F7F" w:themeColor="text1" w:themeTint="80"/>
+        </w:tcBorders>
+      </w:tcPr>
+    </w:tblStylePr>
+    <w:tblStylePr w:type="lastCol">
+      <w:rPr>
+        <w:b/>
+        <w:bCs/>
+        <w:caps/>
+      </w:rPr>
+      <w:tblPr/>
+      <w:tcPr>
+        <w:tcBorders>
+          <w:left w:val="nil"/>
+        </w:tcBorders>
+      </w:tcPr>
+    </w:tblStylePr>
+    <w:tblStylePr w:type="band1Vert">
+      <w:tblPr/>
+      <w:tcPr>
+        <w:shd w:val="clear" w:color="auto" w:fill="F2F2F2" w:themeFill="background1" w:themeFillShade="F2"/>
+      </w:tcPr>
+    </w:tblStylePr>
+    <w:tblStylePr w:type="band1Horz">
+      <w:tblPr/>
+      <w:tcPr>
+        <w:shd w:val="clear" w:color="auto" w:fill="F2F2F2" w:themeFill="background1" w:themeFillShade="F2"/>
+      </w:tcPr>
+    </w:tblStylePr>
+    <w:tblStylePr w:type="neCell">
+      <w:tblPr/>
+      <w:tcPr>
+        <w:tcBorders>
+          <w:left w:val="nil"/>
+        </w:tcBorders>
+      </w:tcPr>
+    </w:tblStylePr>
+    <w:tblStylePr w:type="nwCell">
+      <w:tblPr/>
+      <w:tcPr>
+        <w:tcBorders>
+          <w:right w:val="nil"/>
+        </w:tcBorders>
+      </w:tcPr>
+    </w:tblStylePr>
+  </w:style>
+  <w:style w:type="table" w:styleId="PlainTable4">
+    <w:name w:val="Plain Table 4"/>
+    <w:basedOn w:val="TableNormal"/>
+    <w:uiPriority w:val="44"/>
+    <w:rsid w:val="003A6980"/>
+    <w:pPr>
+      <w:spacing w:after="0" w:line="240" w:lineRule="auto"/>
+    </w:pPr>
+    <w:tblPr>
+      <w:tblStyleRowBandSize w:val="1"/>
+      <w:tblStyleColBandSize w:val="1"/>
+    </w:tblPr>
+    <w:tblStylePr w:type="firstRow">
+      <w:rPr>
+        <w:b/>
+        <w:bCs/>
+      </w:rPr>
+    </w:tblStylePr>
+    <w:tblStylePr w:type="lastRow">
+      <w:rPr>
+        <w:b/>
+        <w:bCs/>
+      </w:rPr>
+    </w:tblStylePr>
+    <w:tblStylePr w:type="firstCol">
+      <w:rPr>
+        <w:b/>
+        <w:bCs/>
+      </w:rPr>
+    </w:tblStylePr>
+    <w:tblStylePr w:type="lastCol">
+      <w:rPr>
+        <w:b/>
+        <w:bCs/>
+      </w:rPr>
+    </w:tblStylePr>
+    <w:tblStylePr w:type="band1Vert">
+      <w:tblPr/>
+      <w:tcPr>
+        <w:shd w:val="clear" w:color="auto" w:fill="F2F2F2" w:themeFill="background1" w:themeFillShade="F2"/>
+      </w:tcPr>
+    </w:tblStylePr>
+    <w:tblStylePr w:type="band1Horz">
+      <w:tblPr/>
+      <w:tcPr>
+        <w:shd w:val="clear" w:color="auto" w:fill="F2F2F2" w:themeFill="background1" w:themeFillShade="F2"/>
+      </w:tcPr>
+    </w:tblStylePr>
+  </w:style>
+  <w:style w:type="table" w:styleId="ListTable3-Accent1">
+    <w:name w:val="List Table 3 Accent 1"/>
+    <w:basedOn w:val="TableNormal"/>
+    <w:uiPriority w:val="48"/>
+    <w:rsid w:val="00766EF3"/>
+    <w:pPr>
+      <w:spacing w:after="0" w:line="240" w:lineRule="auto"/>
+    </w:pPr>
+    <w:tblPr>
+      <w:tblStyleRowBandSize w:val="1"/>
+      <w:tblStyleColBandSize w:val="1"/>
+      <w:tblBorders>
+        <w:top w:val="single" w:sz="4" w:space="0" w:color="4472C4" w:themeColor="accent1"/>
+        <w:left w:val="single" w:sz="4" w:space="0" w:color="4472C4" w:themeColor="accent1"/>
+        <w:bottom w:val="single" w:sz="4" w:space="0" w:color="4472C4" w:themeColor="accent1"/>
+        <w:right w:val="single" w:sz="4" w:space="0" w:color="4472C4" w:themeColor="accent1"/>
+      </w:tblBorders>
+    </w:tblPr>
+    <w:tblStylePr w:type="firstRow">
+      <w:rPr>
+        <w:b/>
+        <w:bCs/>
+        <w:color w:val="FFFFFF" w:themeColor="background1"/>
+      </w:rPr>
+      <w:tblPr/>
+      <w:tcPr>
+        <w:shd w:val="clear" w:color="auto" w:fill="4472C4" w:themeFill="accent1"/>
+      </w:tcPr>
+    </w:tblStylePr>
+    <w:tblStylePr w:type="lastRow">
+      <w:rPr>
+        <w:b/>
+        <w:bCs/>
+      </w:rPr>
+      <w:tblPr/>
+      <w:tcPr>
+        <w:tcBorders>
+          <w:top w:val="double" w:sz="4" w:space="0" w:color="4472C4" w:themeColor="accent1"/>
+        </w:tcBorders>
+        <w:shd w:val="clear" w:color="auto" w:fill="FFFFFF" w:themeFill="background1"/>
+      </w:tcPr>
+    </w:tblStylePr>
+    <w:tblStylePr w:type="firstCol">
+      <w:rPr>
+        <w:b/>
+        <w:bCs/>
+      </w:rPr>
+      <w:tblPr/>
+      <w:tcPr>
+        <w:tcBorders>
+          <w:right w:val="nil"/>
+        </w:tcBorders>
+        <w:shd w:val="clear" w:color="auto" w:fill="FFFFFF" w:themeFill="background1"/>
+      </w:tcPr>
+    </w:tblStylePr>
+    <w:tblStylePr w:type="lastCol">
+      <w:rPr>
+        <w:b/>
+        <w:bCs/>
+      </w:rPr>
+      <w:tblPr/>
+      <w:tcPr>
+        <w:tcBorders>
+          <w:left w:val="nil"/>
+        </w:tcBorders>
+        <w:shd w:val="clear" w:color="auto" w:fill="FFFFFF" w:themeFill="background1"/>
+      </w:tcPr>
+    </w:tblStylePr>
+    <w:tblStylePr w:type="band1Vert">
+      <w:tblPr/>
+      <w:tcPr>
+        <w:tcBorders>
+          <w:left w:val="single" w:sz="4" w:space="0" w:color="4472C4" w:themeColor="accent1"/>
+          <w:right w:val="single" w:sz="4" w:space="0" w:color="4472C4" w:themeColor="accent1"/>
+        </w:tcBorders>
+      </w:tcPr>
+    </w:tblStylePr>
+    <w:tblStylePr w:type="band1Horz">
+      <w:tblPr/>
+      <w:tcPr>
+        <w:tcBorders>
+          <w:top w:val="single" w:sz="4" w:space="0" w:color="4472C4" w:themeColor="accent1"/>
+          <w:bottom w:val="single" w:sz="4" w:space="0" w:color="4472C4" w:themeColor="accent1"/>
+          <w:insideH w:val="nil"/>
+        </w:tcBorders>
+      </w:tcPr>
+    </w:tblStylePr>
+    <w:tblStylePr w:type="neCell">
+      <w:tblPr/>
+      <w:tcPr>
+        <w:tcBorders>
+          <w:left w:val="nil"/>
+          <w:bottom w:val="nil"/>
+        </w:tcBorders>
+      </w:tcPr>
+    </w:tblStylePr>
+    <w:tblStylePr w:type="nwCell">
+      <w:tblPr/>
+      <w:tcPr>
+        <w:tcBorders>
+          <w:bottom w:val="nil"/>
+          <w:right w:val="nil"/>
+        </w:tcBorders>
+      </w:tcPr>
+    </w:tblStylePr>
+    <w:tblStylePr w:type="seCell">
+      <w:tblPr/>
+      <w:tcPr>
+        <w:tcBorders>
+          <w:top w:val="double" w:sz="4" w:space="0" w:color="4472C4" w:themeColor="accent1"/>
+          <w:left w:val="nil"/>
+        </w:tcBorders>
+      </w:tcPr>
+    </w:tblStylePr>
+    <w:tblStylePr w:type="swCell">
+      <w:tblPr/>
+      <w:tcPr>
+        <w:tcBorders>
+          <w:top w:val="double" w:sz="4" w:space="0" w:color="4472C4" w:themeColor="accent1"/>
+          <w:right w:val="nil"/>
+        </w:tcBorders>
       </w:tcPr>
     </w:tblStylePr>
   </w:style>

</xml_diff>